<commit_message>
new version - bug fixes
</commit_message>
<xml_diff>
--- a/cloudpacity-backup/doc/CloudpacityBackupDocumentation.docx
+++ b/cloudpacity-backup/doc/CloudpacityBackupDocumentation.docx
@@ -106,11 +106,7 @@
     </w:p>
     <w:p>
       <w:pPr>
-        <w:pStyle w:val="ListParagraph"/>
-        <w:numPr>
-          <w:ilvl w:val="0"/>
-          <w:numId w:val="3"/>
-        </w:numPr>
+        <w:ind w:left="360"/>
       </w:pPr>
       <w:r>
         <w:rPr>
@@ -124,29 +120,23 @@
     </w:p>
     <w:p>
       <w:pPr>
-        <w:pStyle w:val="ListParagraph"/>
-        <w:numPr>
-          <w:ilvl w:val="0"/>
-          <w:numId w:val="3"/>
-        </w:numPr>
-      </w:pPr>
-      <w:r>
-        <w:rPr>
-          <w:b/>
-        </w:rPr>
-        <w:t>Snapshot No Reboot</w:t>
-      </w:r>
-      <w:r>
-        <w:t xml:space="preserve"> – takes snapshots of all EBS volumes without rebooting the instance.</w:t>
-      </w:r>
-    </w:p>
-    <w:p>
-      <w:pPr>
-        <w:pStyle w:val="ListParagraph"/>
-        <w:numPr>
-          <w:ilvl w:val="0"/>
-          <w:numId w:val="3"/>
-        </w:numPr>
+        <w:ind w:left="360"/>
+      </w:pPr>
+      <w:proofErr w:type="spellStart"/>
+      <w:r>
+        <w:rPr>
+          <w:b/>
+        </w:rPr>
+        <w:t>SnapshotRunning</w:t>
+      </w:r>
+      <w:proofErr w:type="spellEnd"/>
+      <w:r>
+        <w:t>– takes snapshots of all EBS volumes without rebooting the instance.</w:t>
+      </w:r>
+    </w:p>
+    <w:p>
+      <w:pPr>
+        <w:ind w:left="360"/>
       </w:pPr>
       <w:r>
         <w:rPr>
@@ -155,7 +145,7 @@
         <w:t xml:space="preserve">Snapshot </w:t>
       </w:r>
       <w:r>
-        <w:t>– takes snapshots of all EBS volumes with reboot of the instance.</w:t>
+        <w:t>– takes snapshots of all EBS volumes with a reboot of the instance.</w:t>
       </w:r>
     </w:p>
     <w:p>
@@ -283,20 +273,10 @@
           <w:b/>
           <w:bCs/>
         </w:rPr>
-        <w:t>Multiple Backup Jobs</w:t>
-      </w:r>
-      <w:r>
-        <w:rPr>
-          <w:b/>
-          <w:bCs/>
-        </w:rPr>
-        <w:t>:</w:t>
-      </w:r>
-      <w:r>
-        <w:t xml:space="preserve"> </w:t>
-      </w:r>
-      <w:r>
-        <w:t xml:space="preserve">Multiple backup jobs (Lambda functions) can be created utilizing the </w:t>
+        <w:t>Multiple Backup Jobs:</w:t>
+      </w:r>
+      <w:r>
+        <w:t xml:space="preserve"> Multiple backup jobs (Lambda functions) can be created utilizing the </w:t>
       </w:r>
       <w:proofErr w:type="spellStart"/>
       <w:r>
@@ -593,19 +573,7 @@
         <w:rPr>
           <w:rFonts w:cs="Arial"/>
         </w:rPr>
-        <w:t xml:space="preserve">the </w:t>
-      </w:r>
-      <w:r>
-        <w:rPr>
-          <w:rFonts w:cs="Arial"/>
-        </w:rPr>
-        <w:t>value</w:t>
-      </w:r>
-      <w:r>
-        <w:rPr>
-          <w:rFonts w:cs="Arial"/>
-        </w:rPr>
-        <w:t xml:space="preserve"> of the tag that will be used as a filter for the instances to be backed up </w:t>
+        <w:t xml:space="preserve">the value of the tag that will be used as a filter for the instances to be backed up </w:t>
       </w:r>
     </w:p>
     <w:p>
@@ -1013,19 +981,7 @@
         <w:rPr>
           <w:rFonts w:cs="Arial"/>
         </w:rPr>
-        <w:t>-</w:t>
-      </w:r>
-      <w:r>
-        <w:rPr>
-          <w:rFonts w:cs="Arial"/>
-        </w:rPr>
-        <w:t>backup-</w:t>
-      </w:r>
-      <w:r>
-        <w:rPr>
-          <w:rFonts w:cs="Arial"/>
-        </w:rPr>
-        <w:t>&lt;version&gt;.jar</w:t>
+        <w:t>-backup-&lt;version&gt;.jar</w:t>
       </w:r>
     </w:p>
     <w:p>
@@ -1187,10 +1143,10 @@
             <v:path o:extrusionok="f" gradientshapeok="t" o:connecttype="rect"/>
             <o:lock v:ext="edit" aspectratio="t"/>
           </v:shapetype>
-          <v:shape id="_x0000_i1027" type="#_x0000_t75" style="width:355.65pt;height:295pt" o:ole="">
+          <v:shape id="_x0000_i1025" type="#_x0000_t75" style="width:355.65pt;height:295pt" o:ole="">
             <v:imagedata r:id="rId7" o:title=""/>
           </v:shape>
-          <o:OLEObject Type="Embed" ProgID="Visio.Drawing.15" ShapeID="_x0000_i1027" DrawAspect="Content" ObjectID="_1557730722" r:id="rId8"/>
+          <o:OLEObject Type="Embed" ProgID="Visio.Drawing.15" ShapeID="_x0000_i1025" DrawAspect="Content" ObjectID="_1557734605" r:id="rId8"/>
         </w:object>
       </w:r>
     </w:p>
@@ -1276,13 +1232,7 @@
         <w:t xml:space="preserve">Snapshot </w:t>
       </w:r>
       <w:r>
-        <w:t xml:space="preserve">– takes snapshots of all EBS volumes with </w:t>
-      </w:r>
-      <w:r>
-        <w:t xml:space="preserve">a </w:t>
-      </w:r>
-      <w:r>
-        <w:t>reboot of the instance.</w:t>
+        <w:t>– takes snapshots of all EBS volumes with a reboot of the instance.</w:t>
       </w:r>
     </w:p>
     <w:p>
@@ -1294,6 +1244,48 @@
           <w:i/>
           <w:iCs/>
         </w:rPr>
+        <w:t>Backup</w:t>
+      </w:r>
+      <w:r>
+        <w:rPr>
+          <w:b/>
+          <w:bCs/>
+          <w:i/>
+          <w:iCs/>
+        </w:rPr>
+        <w:t>RetentionDays</w:t>
+      </w:r>
+      <w:proofErr w:type="spellEnd"/>
+      <w:r>
+        <w:t xml:space="preserve"> </w:t>
+      </w:r>
+      <w:r>
+        <w:t>(</w:t>
+      </w:r>
+      <w:r>
+        <w:t>optional</w:t>
+      </w:r>
+      <w:r>
+        <w:t>)</w:t>
+      </w:r>
+      <w:r>
+        <w:t xml:space="preserve">- </w:t>
+      </w:r>
+      <w:r>
+        <w:t>this will override the default retention days for the AMIs and/or snapshot created.  The default it 30.</w:t>
+      </w:r>
+      <w:bookmarkStart w:id="0" w:name="_GoBack"/>
+      <w:bookmarkEnd w:id="0"/>
+    </w:p>
+    <w:p>
+      <w:proofErr w:type="spellStart"/>
+      <w:r>
+        <w:rPr>
+          <w:b/>
+          <w:bCs/>
+          <w:i/>
+          <w:iCs/>
+        </w:rPr>
         <w:t>InstanceDependencies</w:t>
       </w:r>
       <w:proofErr w:type="spellEnd"/>
@@ -1339,6 +1331,7 @@
           <w:b/>
           <w:i/>
         </w:rPr>
+        <w:lastRenderedPageBreak/>
         <w:t>PauseSecs</w:t>
       </w:r>
       <w:proofErr w:type="spellEnd"/>
@@ -1353,7 +1346,6 @@
           <w:b/>
           <w:i/>
         </w:rPr>
-        <w:lastRenderedPageBreak/>
         <w:t>MaxRecursiveCalls</w:t>
       </w:r>
       <w:proofErr w:type="spellEnd"/>
@@ -1511,18 +1503,7 @@
       </w:r>
       <w:proofErr w:type="spellEnd"/>
       <w:r>
-        <w:t xml:space="preserve"> -  override the default tag name to use to specify the </w:t>
-      </w:r>
-      <w:r>
-        <w:t>device id on</w:t>
-      </w:r>
-      <w:bookmarkStart w:id="0" w:name="_GoBack"/>
-      <w:bookmarkEnd w:id="0"/>
-      <w:r>
-        <w:t xml:space="preserve"> snapshots – default </w:t>
-      </w:r>
-      <w:r>
-        <w:t>Device</w:t>
+        <w:t xml:space="preserve"> -  override the default tag name to use to specify the device id on snapshots – default Device</w:t>
       </w:r>
     </w:p>
     <w:p>
@@ -1657,25 +1638,7 @@
       </w:r>
       <w:proofErr w:type="spellEnd"/>
       <w:r>
-        <w:t xml:space="preserve"> – </w:t>
-      </w:r>
-      <w:r>
-        <w:t xml:space="preserve">override </w:t>
-      </w:r>
-      <w:r>
-        <w:t xml:space="preserve">the </w:t>
-      </w:r>
-      <w:r>
-        <w:t xml:space="preserve">default </w:t>
-      </w:r>
-      <w:r>
-        <w:t xml:space="preserve">tag used to specify the </w:t>
-      </w:r>
-      <w:r>
-        <w:t>creation timestamp</w:t>
-      </w:r>
-      <w:r>
-        <w:t xml:space="preserve"> – default </w:t>
+        <w:t xml:space="preserve"> – override the default tag used to specify the creation timestamp – default </w:t>
       </w:r>
       <w:proofErr w:type="spellStart"/>
       <w:r>

</xml_diff>